<commit_message>
null vs undefined has been codded
</commit_message>
<xml_diff>
--- a/Advanced Knowledge.docx
+++ b/Advanced Knowledge.docx
@@ -4,6 +4,67 @@
   <w:body>
     <w:p>
       <w:pPr>
+        <w:rPr>
+          <w:color w:val="00B050"/>
+          <w:sz w:val="36"/>
+          <w:szCs w:val="36"/>
+          <w:u w:val="single"/>
+        </w:rPr>
+      </w:pPr>
+      <w:r>
+        <w:rPr>
+          <w:color w:val="00B050"/>
+          <w:sz w:val="36"/>
+          <w:szCs w:val="36"/>
+          <w:u w:val="single"/>
+        </w:rPr>
+        <w:t>#</w:t>
+      </w:r>
+      <w:proofErr w:type="spellStart"/>
+      <w:r>
+        <w:rPr>
+          <w:color w:val="00B050"/>
+          <w:sz w:val="36"/>
+          <w:szCs w:val="36"/>
+          <w:u w:val="single"/>
+        </w:rPr>
+        <w:t>Truthy</w:t>
+      </w:r>
+      <w:proofErr w:type="spellEnd"/>
+      <w:r>
+        <w:rPr>
+          <w:color w:val="00B050"/>
+          <w:sz w:val="36"/>
+          <w:szCs w:val="36"/>
+          <w:u w:val="single"/>
+        </w:rPr>
+        <w:t xml:space="preserve"> vs </w:t>
+      </w:r>
+      <w:proofErr w:type="spellStart"/>
+      <w:r>
+        <w:rPr>
+          <w:color w:val="00B050"/>
+          <w:sz w:val="36"/>
+          <w:szCs w:val="36"/>
+          <w:u w:val="single"/>
+        </w:rPr>
+        <w:t>Falsy</w:t>
+      </w:r>
+      <w:proofErr w:type="spellEnd"/>
+      <w:r>
+        <w:rPr>
+          <w:color w:val="00B050"/>
+          <w:sz w:val="36"/>
+          <w:szCs w:val="36"/>
+          <w:u w:val="single"/>
+        </w:rPr>
+        <w:t>:</w:t>
+      </w:r>
+      <w:bookmarkStart w:id="0" w:name="_GoBack"/>
+      <w:bookmarkEnd w:id="0"/>
+    </w:p>
+    <w:p>
+      <w:pPr>
         <w:pStyle w:val="a3"/>
         <w:numPr>
           <w:ilvl w:val="0"/>
@@ -35,39 +96,73 @@
           <w:sz w:val="28"/>
           <w:szCs w:val="28"/>
         </w:rPr>
-        <w:t xml:space="preserve">For example : </w:t>
-      </w:r>
-    </w:p>
-    <w:p>
-      <w:pPr>
-        <w:pStyle w:val="a3"/>
-        <w:rPr>
-          <w:sz w:val="28"/>
-          <w:szCs w:val="28"/>
-        </w:rPr>
-      </w:pPr>
-      <w:r>
-        <w:rPr>
-          <w:sz w:val="28"/>
-          <w:szCs w:val="28"/>
-        </w:rPr>
-        <w:t>const age = 0; [false]</w:t>
-      </w:r>
-    </w:p>
-    <w:p>
-      <w:pPr>
-        <w:pStyle w:val="a3"/>
-        <w:rPr>
-          <w:sz w:val="28"/>
-          <w:szCs w:val="28"/>
-        </w:rPr>
-      </w:pPr>
-      <w:r>
-        <w:rPr>
-          <w:sz w:val="28"/>
-          <w:szCs w:val="28"/>
-        </w:rPr>
-        <w:t>const age = -2; [true]</w:t>
+        <w:t xml:space="preserve">For </w:t>
+      </w:r>
+      <w:proofErr w:type="gramStart"/>
+      <w:r>
+        <w:rPr>
+          <w:sz w:val="28"/>
+          <w:szCs w:val="28"/>
+        </w:rPr>
+        <w:t>example :</w:t>
+      </w:r>
+      <w:proofErr w:type="gramEnd"/>
+      <w:r>
+        <w:rPr>
+          <w:sz w:val="28"/>
+          <w:szCs w:val="28"/>
+        </w:rPr>
+        <w:t xml:space="preserve"> </w:t>
+      </w:r>
+    </w:p>
+    <w:p>
+      <w:pPr>
+        <w:pStyle w:val="a3"/>
+        <w:rPr>
+          <w:sz w:val="28"/>
+          <w:szCs w:val="28"/>
+        </w:rPr>
+      </w:pPr>
+      <w:proofErr w:type="spellStart"/>
+      <w:r>
+        <w:rPr>
+          <w:sz w:val="28"/>
+          <w:szCs w:val="28"/>
+        </w:rPr>
+        <w:t>const</w:t>
+      </w:r>
+      <w:proofErr w:type="spellEnd"/>
+      <w:r>
+        <w:rPr>
+          <w:sz w:val="28"/>
+          <w:szCs w:val="28"/>
+        </w:rPr>
+        <w:t xml:space="preserve"> age = 0; [false]</w:t>
+      </w:r>
+    </w:p>
+    <w:p>
+      <w:pPr>
+        <w:pStyle w:val="a3"/>
+        <w:rPr>
+          <w:sz w:val="28"/>
+          <w:szCs w:val="28"/>
+        </w:rPr>
+      </w:pPr>
+      <w:proofErr w:type="spellStart"/>
+      <w:r>
+        <w:rPr>
+          <w:sz w:val="28"/>
+          <w:szCs w:val="28"/>
+        </w:rPr>
+        <w:t>const</w:t>
+      </w:r>
+      <w:proofErr w:type="spellEnd"/>
+      <w:r>
+        <w:rPr>
+          <w:sz w:val="28"/>
+          <w:szCs w:val="28"/>
+        </w:rPr>
+        <w:t xml:space="preserve"> age = -2; [true]</w:t>
       </w:r>
     </w:p>
     <w:p>
@@ -126,17 +221,27 @@
           <w:sz w:val="28"/>
           <w:szCs w:val="28"/>
         </w:rPr>
-        <w:t>For example :</w:t>
-      </w:r>
-    </w:p>
-    <w:p>
-      <w:pPr>
-        <w:pStyle w:val="a3"/>
-        <w:rPr>
-          <w:sz w:val="28"/>
-          <w:szCs w:val="28"/>
-        </w:rPr>
-      </w:pPr>
+        <w:t xml:space="preserve">For </w:t>
+      </w:r>
+      <w:proofErr w:type="gramStart"/>
+      <w:r>
+        <w:rPr>
+          <w:sz w:val="28"/>
+          <w:szCs w:val="28"/>
+        </w:rPr>
+        <w:t>example :</w:t>
+      </w:r>
+      <w:proofErr w:type="gramEnd"/>
+    </w:p>
+    <w:p>
+      <w:pPr>
+        <w:pStyle w:val="a3"/>
+        <w:rPr>
+          <w:sz w:val="28"/>
+          <w:szCs w:val="28"/>
+        </w:rPr>
+      </w:pPr>
+      <w:proofErr w:type="spellStart"/>
       <w:r>
         <w:rPr>
           <w:sz w:val="28"/>
@@ -144,22 +249,40 @@
         </w:rPr>
         <w:t>const</w:t>
       </w:r>
-      <w:r>
-        <w:rPr>
-          <w:sz w:val="28"/>
-          <w:szCs w:val="28"/>
-        </w:rPr>
-        <w:t xml:space="preserve"> name= “ “; [true]</w:t>
-      </w:r>
-    </w:p>
-    <w:p>
-      <w:pPr>
-        <w:pStyle w:val="a3"/>
-        <w:rPr>
-          <w:sz w:val="28"/>
-          <w:szCs w:val="28"/>
-        </w:rPr>
-      </w:pPr>
+      <w:proofErr w:type="spellEnd"/>
+      <w:r>
+        <w:rPr>
+          <w:sz w:val="28"/>
+          <w:szCs w:val="28"/>
+        </w:rPr>
+        <w:t xml:space="preserve"> name= </w:t>
+      </w:r>
+      <w:proofErr w:type="gramStart"/>
+      <w:r>
+        <w:rPr>
+          <w:sz w:val="28"/>
+          <w:szCs w:val="28"/>
+        </w:rPr>
+        <w:t>“ “</w:t>
+      </w:r>
+      <w:proofErr w:type="gramEnd"/>
+      <w:r>
+        <w:rPr>
+          <w:sz w:val="28"/>
+          <w:szCs w:val="28"/>
+        </w:rPr>
+        <w:t>; [true]</w:t>
+      </w:r>
+    </w:p>
+    <w:p>
+      <w:pPr>
+        <w:pStyle w:val="a3"/>
+        <w:rPr>
+          <w:sz w:val="28"/>
+          <w:szCs w:val="28"/>
+        </w:rPr>
+      </w:pPr>
+      <w:proofErr w:type="spellStart"/>
       <w:r>
         <w:rPr>
           <w:sz w:val="28"/>
@@ -167,12 +290,29 @@
         </w:rPr>
         <w:t>const</w:t>
       </w:r>
-      <w:r>
-        <w:rPr>
-          <w:sz w:val="28"/>
-          <w:szCs w:val="28"/>
-        </w:rPr>
-        <w:t xml:space="preserve"> name= “”;  [false]</w:t>
+      <w:proofErr w:type="spellEnd"/>
+      <w:r>
+        <w:rPr>
+          <w:sz w:val="28"/>
+          <w:szCs w:val="28"/>
+        </w:rPr>
+        <w:t xml:space="preserve"> name= “</w:t>
+      </w:r>
+      <w:proofErr w:type="gramStart"/>
+      <w:r>
+        <w:rPr>
+          <w:sz w:val="28"/>
+          <w:szCs w:val="28"/>
+        </w:rPr>
+        <w:t>”;  [</w:t>
+      </w:r>
+      <w:proofErr w:type="gramEnd"/>
+      <w:r>
+        <w:rPr>
+          <w:sz w:val="28"/>
+          <w:szCs w:val="28"/>
+        </w:rPr>
+        <w:t>false]</w:t>
       </w:r>
     </w:p>
     <w:p>
@@ -201,7 +341,39 @@
           <w:sz w:val="28"/>
           <w:szCs w:val="28"/>
         </w:rPr>
-        <w:t>If any variable is Undefined (has no initial value) then js will take it as false bydefault.</w:t>
+        <w:t xml:space="preserve">If any variable is Undefined (has no initial value) then </w:t>
+      </w:r>
+      <w:proofErr w:type="spellStart"/>
+      <w:r>
+        <w:rPr>
+          <w:sz w:val="28"/>
+          <w:szCs w:val="28"/>
+        </w:rPr>
+        <w:t>js</w:t>
+      </w:r>
+      <w:proofErr w:type="spellEnd"/>
+      <w:r>
+        <w:rPr>
+          <w:sz w:val="28"/>
+          <w:szCs w:val="28"/>
+        </w:rPr>
+        <w:t xml:space="preserve"> will take it as false </w:t>
+      </w:r>
+      <w:proofErr w:type="spellStart"/>
+      <w:r>
+        <w:rPr>
+          <w:sz w:val="28"/>
+          <w:szCs w:val="28"/>
+        </w:rPr>
+        <w:t>bydefault</w:t>
+      </w:r>
+      <w:proofErr w:type="spellEnd"/>
+      <w:r>
+        <w:rPr>
+          <w:sz w:val="28"/>
+          <w:szCs w:val="28"/>
+        </w:rPr>
+        <w:t>.</w:t>
       </w:r>
     </w:p>
     <w:p>
@@ -262,24 +434,58 @@
           <w:sz w:val="28"/>
           <w:szCs w:val="28"/>
         </w:rPr>
-        <w:t>If we give the value Null or NaN(Not a Number) to any variable then it will be false.</w:t>
-      </w:r>
-    </w:p>
-    <w:p>
-      <w:pPr>
-        <w:pStyle w:val="a3"/>
-        <w:rPr>
-          <w:sz w:val="28"/>
-          <w:szCs w:val="28"/>
-        </w:rPr>
-      </w:pPr>
-      <w:r>
-        <w:rPr>
-          <w:sz w:val="28"/>
-          <w:szCs w:val="28"/>
-        </w:rPr>
-        <w:t>For example :</w:t>
-      </w:r>
+        <w:t xml:space="preserve">If we give the value Null or </w:t>
+      </w:r>
+      <w:proofErr w:type="spellStart"/>
+      <w:proofErr w:type="gramStart"/>
+      <w:r>
+        <w:rPr>
+          <w:sz w:val="28"/>
+          <w:szCs w:val="28"/>
+        </w:rPr>
+        <w:t>NaN</w:t>
+      </w:r>
+      <w:proofErr w:type="spellEnd"/>
+      <w:r>
+        <w:rPr>
+          <w:sz w:val="28"/>
+          <w:szCs w:val="28"/>
+        </w:rPr>
+        <w:t>(</w:t>
+      </w:r>
+      <w:proofErr w:type="gramEnd"/>
+      <w:r>
+        <w:rPr>
+          <w:sz w:val="28"/>
+          <w:szCs w:val="28"/>
+        </w:rPr>
+        <w:t>Not a Number) to any variable then it will be false.</w:t>
+      </w:r>
+    </w:p>
+    <w:p>
+      <w:pPr>
+        <w:pStyle w:val="a3"/>
+        <w:rPr>
+          <w:sz w:val="28"/>
+          <w:szCs w:val="28"/>
+        </w:rPr>
+      </w:pPr>
+      <w:r>
+        <w:rPr>
+          <w:sz w:val="28"/>
+          <w:szCs w:val="28"/>
+        </w:rPr>
+        <w:t xml:space="preserve">For </w:t>
+      </w:r>
+      <w:proofErr w:type="gramStart"/>
+      <w:r>
+        <w:rPr>
+          <w:sz w:val="28"/>
+          <w:szCs w:val="28"/>
+        </w:rPr>
+        <w:t>example :</w:t>
+      </w:r>
+      <w:proofErr w:type="gramEnd"/>
     </w:p>
     <w:p>
       <w:pPr>
@@ -317,21 +523,7 @@
           <w:sz w:val="28"/>
           <w:szCs w:val="28"/>
         </w:rPr>
-        <w:t xml:space="preserve">let </w:t>
-      </w:r>
-      <w:r>
-        <w:rPr>
-          <w:sz w:val="28"/>
-          <w:szCs w:val="28"/>
-        </w:rPr>
-        <w:t>name = Nan</w:t>
-      </w:r>
-      <w:r>
-        <w:rPr>
-          <w:sz w:val="28"/>
-          <w:szCs w:val="28"/>
-        </w:rPr>
-        <w:t>;</w:t>
+        <w:t>let name = Nan;</w:t>
       </w:r>
       <w:r>
         <w:rPr>
@@ -367,67 +559,64 @@
           <w:sz w:val="28"/>
           <w:szCs w:val="28"/>
         </w:rPr>
-        <w:t xml:space="preserve">If we give the value </w:t>
-      </w:r>
-      <w:r>
-        <w:rPr>
-          <w:sz w:val="28"/>
-          <w:szCs w:val="28"/>
-        </w:rPr>
-        <w:t xml:space="preserve">false </w:t>
-      </w:r>
-      <w:r>
-        <w:rPr>
-          <w:sz w:val="28"/>
-          <w:szCs w:val="28"/>
-        </w:rPr>
-        <w:t>to any variable then it will be false.</w:t>
-      </w:r>
-    </w:p>
-    <w:p>
-      <w:pPr>
-        <w:pStyle w:val="a3"/>
-        <w:rPr>
-          <w:sz w:val="28"/>
-          <w:szCs w:val="28"/>
-        </w:rPr>
-      </w:pPr>
-      <w:r>
-        <w:rPr>
-          <w:sz w:val="28"/>
-          <w:szCs w:val="28"/>
-        </w:rPr>
-        <w:t>For example :</w:t>
-      </w:r>
-    </w:p>
-    <w:p>
-      <w:pPr>
-        <w:pStyle w:val="a3"/>
-        <w:rPr>
-          <w:sz w:val="28"/>
-          <w:szCs w:val="28"/>
-        </w:rPr>
-      </w:pPr>
-      <w:r>
-        <w:rPr>
-          <w:sz w:val="28"/>
-          <w:szCs w:val="28"/>
-        </w:rPr>
-        <w:t xml:space="preserve">let </w:t>
-      </w:r>
-      <w:r>
-        <w:rPr>
-          <w:sz w:val="28"/>
-          <w:szCs w:val="28"/>
-        </w:rPr>
-        <w:t>name = false</w:t>
-      </w:r>
-      <w:r>
-        <w:rPr>
-          <w:sz w:val="28"/>
-          <w:szCs w:val="28"/>
-        </w:rPr>
-        <w:t>; [false]</w:t>
+        <w:t xml:space="preserve">If we give the value false to any </w:t>
+      </w:r>
+      <w:proofErr w:type="gramStart"/>
+      <w:r>
+        <w:rPr>
+          <w:sz w:val="28"/>
+          <w:szCs w:val="28"/>
+        </w:rPr>
+        <w:t>variable</w:t>
+      </w:r>
+      <w:proofErr w:type="gramEnd"/>
+      <w:r>
+        <w:rPr>
+          <w:sz w:val="28"/>
+          <w:szCs w:val="28"/>
+        </w:rPr>
+        <w:t xml:space="preserve"> then it will be false.</w:t>
+      </w:r>
+    </w:p>
+    <w:p>
+      <w:pPr>
+        <w:pStyle w:val="a3"/>
+        <w:rPr>
+          <w:sz w:val="28"/>
+          <w:szCs w:val="28"/>
+        </w:rPr>
+      </w:pPr>
+      <w:r>
+        <w:rPr>
+          <w:sz w:val="28"/>
+          <w:szCs w:val="28"/>
+        </w:rPr>
+        <w:t xml:space="preserve">For </w:t>
+      </w:r>
+      <w:proofErr w:type="gramStart"/>
+      <w:r>
+        <w:rPr>
+          <w:sz w:val="28"/>
+          <w:szCs w:val="28"/>
+        </w:rPr>
+        <w:t>example :</w:t>
+      </w:r>
+      <w:proofErr w:type="gramEnd"/>
+    </w:p>
+    <w:p>
+      <w:pPr>
+        <w:pStyle w:val="a3"/>
+        <w:rPr>
+          <w:sz w:val="28"/>
+          <w:szCs w:val="28"/>
+        </w:rPr>
+      </w:pPr>
+      <w:r>
+        <w:rPr>
+          <w:sz w:val="28"/>
+          <w:szCs w:val="28"/>
+        </w:rPr>
+        <w:t>let name = false; [false]</w:t>
       </w:r>
     </w:p>
     <w:p>
@@ -456,10 +645,24 @@
           <w:sz w:val="28"/>
           <w:szCs w:val="28"/>
         </w:rPr>
-        <w:t>True vale = ‘0’, ‘ ‘, [], {}.</w:t>
-      </w:r>
-      <w:bookmarkStart w:id="0" w:name="_GoBack"/>
-      <w:bookmarkEnd w:id="0"/>
+        <w:t xml:space="preserve">True vale = ‘0’, </w:t>
+      </w:r>
+      <w:proofErr w:type="gramStart"/>
+      <w:r>
+        <w:rPr>
+          <w:sz w:val="28"/>
+          <w:szCs w:val="28"/>
+        </w:rPr>
+        <w:t>‘ ‘</w:t>
+      </w:r>
+      <w:proofErr w:type="gramEnd"/>
+      <w:r>
+        <w:rPr>
+          <w:sz w:val="28"/>
+          <w:szCs w:val="28"/>
+        </w:rPr>
+        <w:t>, [], {}.</w:t>
+      </w:r>
     </w:p>
     <w:p>
       <w:pPr>

</xml_diff>